<commit_message>
added information about constuctor in klasy file
</commit_message>
<xml_diff>
--- a/docs/Klasy.docx
+++ b/docs/Klasy.docx
@@ -1,6 +1,6 @@
 
 <file path=word/document.xml><?xml version="1.0" encoding="utf-8"?>
-<w:document xmlns:wpc="http://schemas.microsoft.com/office/word/2010/wordprocessingCanvas" xmlns:cx="http://schemas.microsoft.com/office/drawing/2014/chartex" xmlns:cx1="http://schemas.microsoft.com/office/drawing/2015/9/8/chartex" xmlns:cx2="http://schemas.microsoft.com/office/drawing/2015/10/21/chartex" xmlns:cx3="http://schemas.microsoft.com/office/drawing/2016/5/9/chartex" xmlns:cx4="http://schemas.microsoft.com/office/drawing/2016/5/10/chartex" xmlns:cx5="http://schemas.microsoft.com/office/drawing/2016/5/11/chartex" xmlns:cx6="http://schemas.microsoft.com/office/drawing/2016/5/12/chartex" xmlns:cx7="http://schemas.microsoft.com/office/drawing/2016/5/13/chartex" xmlns:cx8="http://schemas.microsoft.com/office/drawing/2016/5/14/chartex" xmlns:mc="http://schemas.openxmlformats.org/markup-compatibility/2006" xmlns:aink="http://schemas.microsoft.com/office/drawing/2016/ink" xmlns:am3d="http://schemas.microsoft.com/office/drawing/2017/model3d" xmlns:o="urn:schemas-microsoft-com:office:office" xmlns:r="http://schemas.openxmlformats.org/officeDocument/2006/relationships" xmlns:m="http://schemas.openxmlformats.org/officeDocument/2006/math" xmlns:v="urn:schemas-microsoft-com:vml" xmlns:wp14="http://schemas.microsoft.com/office/word/2010/wordprocessingDrawing" xmlns:wp="http://schemas.openxmlformats.org/drawingml/2006/wordprocessingDrawing" xmlns:w10="urn:schemas-microsoft-com:office:word" xmlns:w="http://schemas.openxmlformats.org/wordprocessingml/2006/main" xmlns:w14="http://schemas.microsoft.com/office/word/2010/wordml" xmlns:w15="http://schemas.microsoft.com/office/word/2012/wordml" xmlns:w16cid="http://schemas.microsoft.com/office/word/2016/wordml/cid" xmlns:w16se="http://schemas.microsoft.com/office/word/2015/wordml/symex" xmlns:wpg="http://schemas.microsoft.com/office/word/2010/wordprocessingGroup" xmlns:wpi="http://schemas.microsoft.com/office/word/2010/wordprocessingInk" xmlns:wne="http://schemas.microsoft.com/office/word/2006/wordml" xmlns:wps="http://schemas.microsoft.com/office/word/2010/wordprocessingShape" mc:Ignorable="w14 w15 w16se w16cid wp14">
+<w:document xmlns:wpc="http://schemas.microsoft.com/office/word/2010/wordprocessingCanvas" xmlns:cx="http://schemas.microsoft.com/office/drawing/2014/chartex" xmlns:cx1="http://schemas.microsoft.com/office/drawing/2015/9/8/chartex" xmlns:cx2="http://schemas.microsoft.com/office/drawing/2015/10/21/chartex" xmlns:cx3="http://schemas.microsoft.com/office/drawing/2016/5/9/chartex" xmlns:cx4="http://schemas.microsoft.com/office/drawing/2016/5/10/chartex" xmlns:cx5="http://schemas.microsoft.com/office/drawing/2016/5/11/chartex" xmlns:cx6="http://schemas.microsoft.com/office/drawing/2016/5/12/chartex" xmlns:cx7="http://schemas.microsoft.com/office/drawing/2016/5/13/chartex" xmlns:cx8="http://schemas.microsoft.com/office/drawing/2016/5/14/chartex" xmlns:mc="http://schemas.openxmlformats.org/markup-compatibility/2006" xmlns:aink="http://schemas.microsoft.com/office/drawing/2016/ink" xmlns:am3d="http://schemas.microsoft.com/office/drawing/2017/model3d" xmlns:o="urn:schemas-microsoft-com:office:office" xmlns:r="http://schemas.openxmlformats.org/officeDocument/2006/relationships" xmlns:m="http://schemas.openxmlformats.org/officeDocument/2006/math" xmlns:v="urn:schemas-microsoft-com:vml" xmlns:wp14="http://schemas.microsoft.com/office/word/2010/wordprocessingDrawing" xmlns:wp="http://schemas.openxmlformats.org/drawingml/2006/wordprocessingDrawing" xmlns:w10="urn:schemas-microsoft-com:office:word" xmlns:w="http://schemas.openxmlformats.org/wordprocessingml/2006/main" xmlns:w14="http://schemas.microsoft.com/office/word/2010/wordml" xmlns:w15="http://schemas.microsoft.com/office/word/2012/wordml" xmlns:w16cex="http://schemas.microsoft.com/office/word/2018/wordml/cex" xmlns:w16cid="http://schemas.microsoft.com/office/word/2016/wordml/cid" xmlns:w16="http://schemas.microsoft.com/office/word/2018/wordml" xmlns:w16se="http://schemas.microsoft.com/office/word/2015/wordml/symex" xmlns:wpg="http://schemas.microsoft.com/office/word/2010/wordprocessingGroup" xmlns:wpi="http://schemas.microsoft.com/office/word/2010/wordprocessingInk" xmlns:wne="http://schemas.microsoft.com/office/word/2006/wordml" xmlns:wps="http://schemas.microsoft.com/office/word/2010/wordprocessingShape" mc:Ignorable="w14 w15 w16se w16cid w16 w16cex wp14">
   <w:body>
     <w:p>
       <w:pPr>
@@ -17,13 +17,7 @@
         <w:jc w:val="both"/>
       </w:pPr>
       <w:r>
-        <w:t>Klasy to wzorzec do tworzenia obiektów.</w:t>
-      </w:r>
-      <w:r>
-        <w:t xml:space="preserve"> </w:t>
-      </w:r>
-      <w:r>
-        <w:t xml:space="preserve">Klasy mogą zawierać: </w:t>
+        <w:t xml:space="preserve">Klasy to wzorzec do tworzenia obiektów. Klasy mogą zawierać: </w:t>
       </w:r>
       <w:r>
         <w:rPr>
@@ -83,13 +77,7 @@
         <w:rPr>
           <w:b/>
         </w:rPr>
-        <w:t>K</w:t>
-      </w:r>
-      <w:r>
-        <w:rPr>
-          <w:b/>
-        </w:rPr>
-        <w:t>onstruktor</w:t>
+        <w:t>Konstruktor</w:t>
       </w:r>
       <w:r>
         <w:t xml:space="preserve"> to metoda klasy uruchamiana w momencie tworzenia obiektu. To on jest odpowiedzialny za zainicjalizowanie obiektu klasy. Musi mieć taką samą nazwę jak nazwa klasy. Może być przeciążany. Nawet jeśli nie zdefiniujemy własnego konstruktora to i tak klasa </w:t>
@@ -102,10 +90,7 @@
         <w:t>dostaje domyślny,</w:t>
       </w:r>
       <w:r>
-        <w:t xml:space="preserve"> bezparametrowy konstruktor z automatu. Ma on puste ciało.</w:t>
-      </w:r>
-      <w:r>
-        <w:t xml:space="preserve"> Konstruktor uruchamia się pisząc </w:t>
+        <w:t xml:space="preserve"> bezparametrowy konstruktor z automatu. Ma on puste ciało. Konstruktor uruchamia się pisząc </w:t>
       </w:r>
       <w:proofErr w:type="spellStart"/>
       <w:r>
@@ -152,10 +137,7 @@
       </w:r>
       <w:proofErr w:type="spellEnd"/>
       <w:r>
-        <w:t>().</w:t>
-      </w:r>
-      <w:r>
-        <w:t xml:space="preserve"> </w:t>
+        <w:t xml:space="preserve">(). </w:t>
       </w:r>
       <w:proofErr w:type="spellStart"/>
       <w:r>
@@ -1051,13 +1033,7 @@
         <w:rPr>
           <w:bCs/>
         </w:rPr>
-        <w:t>S</w:t>
-      </w:r>
-      <w:r>
-        <w:rPr>
-          <w:bCs/>
-        </w:rPr>
-        <w:t>ą to klasy wewnętrzne poprzedzone modyfikatorem </w:t>
+        <w:t>Są to klasy wewnętrzne poprzedzone modyfikatorem </w:t>
       </w:r>
       <w:proofErr w:type="spellStart"/>
       <w:r>
@@ -1432,19 +1408,47 @@
         <w:jc w:val="both"/>
         <w:rPr>
           <w:bCs/>
+          <w:lang w:val="en-US"/>
         </w:rPr>
       </w:pPr>
       <w:r>
         <w:rPr>
           <w:bCs/>
-        </w:rPr>
-        <w:t>A j</w:t>
-      </w:r>
+          <w:lang w:val="en-US"/>
+        </w:rPr>
+        <w:t xml:space="preserve">A </w:t>
+      </w:r>
+      <w:proofErr w:type="spellStart"/>
       <w:r>
         <w:rPr>
           <w:bCs/>
-        </w:rPr>
-        <w:t>ak zainicjalizować ?</w:t>
+          <w:lang w:val="en-US"/>
+        </w:rPr>
+        <w:t>jak</w:t>
+      </w:r>
+      <w:proofErr w:type="spellEnd"/>
+      <w:r>
+        <w:rPr>
+          <w:bCs/>
+          <w:lang w:val="en-US"/>
+        </w:rPr>
+        <w:t xml:space="preserve"> </w:t>
+      </w:r>
+      <w:proofErr w:type="spellStart"/>
+      <w:r>
+        <w:rPr>
+          <w:bCs/>
+          <w:lang w:val="en-US"/>
+        </w:rPr>
+        <w:t>zainicjalizować</w:t>
+      </w:r>
+      <w:proofErr w:type="spellEnd"/>
+      <w:r>
+        <w:rPr>
+          <w:bCs/>
+          <w:lang w:val="en-US"/>
+        </w:rPr>
+        <w:t xml:space="preserve"> ?</w:t>
       </w:r>
     </w:p>
     <w:p>
@@ -1906,15 +1910,45 @@
       <w:pPr>
         <w:ind w:firstLine="708"/>
         <w:rPr>
-          <w:lang w:eastAsia="pl-PL"/>
-        </w:rPr>
-      </w:pPr>
-      <w:r>
-        <w:rPr>
-          <w:lang w:eastAsia="pl-PL"/>
-        </w:rPr>
-        <w:t>Przykład klasy anonimowej</w:t>
-      </w:r>
+          <w:lang w:val="en-US" w:eastAsia="pl-PL"/>
+        </w:rPr>
+      </w:pPr>
+      <w:proofErr w:type="spellStart"/>
+      <w:r>
+        <w:rPr>
+          <w:lang w:val="en-US" w:eastAsia="pl-PL"/>
+        </w:rPr>
+        <w:t>Przykład</w:t>
+      </w:r>
+      <w:proofErr w:type="spellEnd"/>
+      <w:r>
+        <w:rPr>
+          <w:lang w:val="en-US" w:eastAsia="pl-PL"/>
+        </w:rPr>
+        <w:t xml:space="preserve"> </w:t>
+      </w:r>
+      <w:proofErr w:type="spellStart"/>
+      <w:r>
+        <w:rPr>
+          <w:lang w:val="en-US" w:eastAsia="pl-PL"/>
+        </w:rPr>
+        <w:t>klasy</w:t>
+      </w:r>
+      <w:proofErr w:type="spellEnd"/>
+      <w:r>
+        <w:rPr>
+          <w:lang w:val="en-US" w:eastAsia="pl-PL"/>
+        </w:rPr>
+        <w:t xml:space="preserve"> </w:t>
+      </w:r>
+      <w:proofErr w:type="spellStart"/>
+      <w:r>
+        <w:rPr>
+          <w:lang w:val="en-US" w:eastAsia="pl-PL"/>
+        </w:rPr>
+        <w:t>anonimowej</w:t>
+      </w:r>
+      <w:proofErr w:type="spellEnd"/>
     </w:p>
     <w:p>
       <w:pPr>
@@ -3154,15 +3188,17 @@
           <w:numId w:val="6"/>
         </w:numPr>
         <w:jc w:val="both"/>
-        <w:rPr>
-          <w:lang w:val="en-US"/>
-        </w:rPr>
-      </w:pPr>
-      <w:r>
-        <w:rPr>
-          <w:lang w:val="en-US"/>
-        </w:rPr>
-        <w:t>block</w:t>
+      </w:pPr>
+      <w:r>
+        <w:t xml:space="preserve">konstruktor klasy, z której dziedziczymy (nie ma na powyższym </w:t>
+      </w:r>
+      <w:proofErr w:type="spellStart"/>
+      <w:r>
+        <w:t>screenie</w:t>
+      </w:r>
+      <w:proofErr w:type="spellEnd"/>
+      <w:r>
+        <w:t>)</w:t>
       </w:r>
     </w:p>
     <w:p>
@@ -3181,6 +3217,49 @@
         <w:rPr>
           <w:lang w:val="en-US"/>
         </w:rPr>
+        <w:t>block</w:t>
+      </w:r>
+    </w:p>
+    <w:p>
+      <w:pPr>
+        <w:pStyle w:val="ListParagraph"/>
+        <w:numPr>
+          <w:ilvl w:val="0"/>
+          <w:numId w:val="6"/>
+        </w:numPr>
+        <w:jc w:val="both"/>
+      </w:pPr>
+      <w:r>
+        <w:t xml:space="preserve">inicjalizacja zmiennych statycznych klasy </w:t>
+      </w:r>
+      <w:r>
+        <w:t xml:space="preserve">(nie ma na powyższym </w:t>
+      </w:r>
+      <w:proofErr w:type="spellStart"/>
+      <w:r>
+        <w:t>screenie</w:t>
+      </w:r>
+      <w:proofErr w:type="spellEnd"/>
+      <w:r>
+        <w:t>)</w:t>
+      </w:r>
+    </w:p>
+    <w:p>
+      <w:pPr>
+        <w:pStyle w:val="ListParagraph"/>
+        <w:numPr>
+          <w:ilvl w:val="0"/>
+          <w:numId w:val="6"/>
+        </w:numPr>
+        <w:jc w:val="both"/>
+        <w:rPr>
+          <w:lang w:val="en-US"/>
+        </w:rPr>
+      </w:pPr>
+      <w:r>
+        <w:rPr>
+          <w:lang w:val="en-US"/>
+        </w:rPr>
         <w:t>constructor</w:t>
       </w:r>
     </w:p>
@@ -3232,8 +3311,6 @@
       </w:pPr>
       <w:r>
         <w:tab/>
-      </w:r>
-      <w:r>
         <w:t>Abstrakcj</w:t>
       </w:r>
       <w:r>
@@ -3337,6 +3414,7 @@
         <w:jc w:val="both"/>
       </w:pPr>
       <w:r>
+        <w:lastRenderedPageBreak/>
         <w:t>Zalety dziedziczenia</w:t>
       </w:r>
     </w:p>
@@ -3372,7 +3450,6 @@
         <w:jc w:val="both"/>
       </w:pPr>
       <w:r>
-        <w:lastRenderedPageBreak/>
         <w:t>Wady dziedziczenia</w:t>
       </w:r>
     </w:p>
@@ -3494,45 +3571,19 @@
     <w:p>
       <w:pPr>
         <w:pStyle w:val="Heading3"/>
-        <w:rPr>
-          <w:lang w:val="en-US"/>
-        </w:rPr>
-      </w:pPr>
-      <w:proofErr w:type="spellStart"/>
-      <w:r>
-        <w:rPr>
-          <w:lang w:val="en-US"/>
-        </w:rPr>
-        <w:t>Przykład</w:t>
-      </w:r>
-      <w:proofErr w:type="spellEnd"/>
-      <w:r>
-        <w:rPr>
-          <w:lang w:val="en-US"/>
-        </w:rPr>
-        <w:t xml:space="preserve"> </w:t>
-      </w:r>
-      <w:proofErr w:type="spellStart"/>
-      <w:r>
-        <w:rPr>
-          <w:lang w:val="en-US"/>
-        </w:rPr>
-        <w:t>polimorfizmu</w:t>
-      </w:r>
-      <w:proofErr w:type="spellEnd"/>
+      </w:pPr>
+      <w:r>
+        <w:t>Przykład polimorfizmu</w:t>
+      </w:r>
     </w:p>
     <w:p>
       <w:pPr>
         <w:jc w:val="both"/>
-        <w:rPr>
-          <w:lang w:val="en-US"/>
-        </w:rPr>
       </w:pPr>
       <w:hyperlink r:id="rId8" w:history="1">
         <w:r>
           <w:rPr>
             <w:rStyle w:val="Hyperlink"/>
-            <w:lang w:val="en-US"/>
           </w:rPr>
           <w:t>https://github.com/idzikpro/JavaCore/blob/master/src/main/java/pl/idzikpro/classes/Animal.java</w:t>
         </w:r>
@@ -4062,53 +4113,16 @@
     <w:p>
       <w:pPr>
         <w:pStyle w:val="Heading3"/>
-        <w:rPr>
-          <w:lang w:val="en-US"/>
-        </w:rPr>
-      </w:pPr>
-      <w:proofErr w:type="spellStart"/>
-      <w:r>
-        <w:rPr>
-          <w:lang w:val="en-US"/>
-        </w:rPr>
-        <w:t>Polimorfizm</w:t>
-      </w:r>
-      <w:proofErr w:type="spellEnd"/>
-      <w:r>
-        <w:rPr>
-          <w:lang w:val="en-US"/>
-        </w:rPr>
-        <w:t xml:space="preserve"> a </w:t>
-      </w:r>
-      <w:proofErr w:type="spellStart"/>
-      <w:r>
-        <w:rPr>
-          <w:lang w:val="en-US"/>
-        </w:rPr>
-        <w:t>klasy</w:t>
-      </w:r>
-      <w:proofErr w:type="spellEnd"/>
-      <w:r>
-        <w:rPr>
-          <w:lang w:val="en-US"/>
-        </w:rPr>
-        <w:t xml:space="preserve"> </w:t>
-      </w:r>
-      <w:proofErr w:type="spellStart"/>
-      <w:r>
-        <w:rPr>
-          <w:lang w:val="en-US"/>
-        </w:rPr>
-        <w:t>abstrakcyjne</w:t>
-      </w:r>
-      <w:proofErr w:type="spellEnd"/>
-    </w:p>
-    <w:p>
-      <w:pPr>
-        <w:rPr>
-          <w:sz w:val="20"/>
-          <w:szCs w:val="20"/>
-          <w:lang w:val="en-US"/>
+      </w:pPr>
+      <w:r>
+        <w:t>Polimorfizm a klasy abstrakcyjne</w:t>
+      </w:r>
+    </w:p>
+    <w:p>
+      <w:pPr>
+        <w:rPr>
+          <w:sz w:val="20"/>
+          <w:szCs w:val="20"/>
         </w:rPr>
       </w:pPr>
       <w:hyperlink r:id="rId9" w:history="1">
@@ -4117,7 +4131,6 @@
             <w:rStyle w:val="Hyperlink"/>
             <w:sz w:val="20"/>
             <w:szCs w:val="20"/>
-            <w:lang w:val="en-US"/>
           </w:rPr>
           <w:t>https://github.com/idzikpro/JavaCore/blob/master/src/main/java/pl/idzikpro/classes/AnimalMain.java</w:t>
         </w:r>
@@ -4674,7 +4687,6 @@
         <w:rPr>
           <w:b/>
         </w:rPr>
-        <w:lastRenderedPageBreak/>
         <w:t>c</w:t>
       </w:r>
       <w:r>
@@ -5538,6 +5550,7 @@
         <w:jc w:val="both"/>
       </w:pPr>
       <w:r>
+        <w:lastRenderedPageBreak/>
         <w:t xml:space="preserve">Klasy powinny ukrywać swoją wewnętrzną strukturę. Dzięki temu będzie można zmienić ciało metody bez informowania o tym innych klas z nich korzystających. Ukrywanie implementacji osiągamy przez odpowiednie modyfikator dostępu - </w:t>
       </w:r>
       <w:proofErr w:type="spellStart"/>
@@ -5614,7 +5627,6 @@
         <w:jc w:val="both"/>
       </w:pPr>
       <w:r>
-        <w:lastRenderedPageBreak/>
         <w:t>Modyfikatory dostępu</w:t>
       </w:r>
     </w:p>
@@ -6273,7 +6285,7 @@
 </file>
 
 <file path=word/numbering.xml><?xml version="1.0" encoding="utf-8"?>
-<w:numbering xmlns:wpc="http://schemas.microsoft.com/office/word/2010/wordprocessingCanvas" xmlns:cx="http://schemas.microsoft.com/office/drawing/2014/chartex" xmlns:cx1="http://schemas.microsoft.com/office/drawing/2015/9/8/chartex" xmlns:cx2="http://schemas.microsoft.com/office/drawing/2015/10/21/chartex" xmlns:cx3="http://schemas.microsoft.com/office/drawing/2016/5/9/chartex" xmlns:cx4="http://schemas.microsoft.com/office/drawing/2016/5/10/chartex" xmlns:cx5="http://schemas.microsoft.com/office/drawing/2016/5/11/chartex" xmlns:cx6="http://schemas.microsoft.com/office/drawing/2016/5/12/chartex" xmlns:cx7="http://schemas.microsoft.com/office/drawing/2016/5/13/chartex" xmlns:cx8="http://schemas.microsoft.com/office/drawing/2016/5/14/chartex" xmlns:mc="http://schemas.openxmlformats.org/markup-compatibility/2006" xmlns:aink="http://schemas.microsoft.com/office/drawing/2016/ink" xmlns:am3d="http://schemas.microsoft.com/office/drawing/2017/model3d" xmlns:o="urn:schemas-microsoft-com:office:office" xmlns:r="http://schemas.openxmlformats.org/officeDocument/2006/relationships" xmlns:m="http://schemas.openxmlformats.org/officeDocument/2006/math" xmlns:v="urn:schemas-microsoft-com:vml" xmlns:wp14="http://schemas.microsoft.com/office/word/2010/wordprocessingDrawing" xmlns:wp="http://schemas.openxmlformats.org/drawingml/2006/wordprocessingDrawing" xmlns:w10="urn:schemas-microsoft-com:office:word" xmlns:w="http://schemas.openxmlformats.org/wordprocessingml/2006/main" xmlns:w14="http://schemas.microsoft.com/office/word/2010/wordml" xmlns:w15="http://schemas.microsoft.com/office/word/2012/wordml" xmlns:w16cid="http://schemas.microsoft.com/office/word/2016/wordml/cid" xmlns:w16se="http://schemas.microsoft.com/office/word/2015/wordml/symex" xmlns:wpg="http://schemas.microsoft.com/office/word/2010/wordprocessingGroup" xmlns:wpi="http://schemas.microsoft.com/office/word/2010/wordprocessingInk" xmlns:wne="http://schemas.microsoft.com/office/word/2006/wordml" xmlns:wps="http://schemas.microsoft.com/office/word/2010/wordprocessingShape" mc:Ignorable="w14 w15 w16se w16cid wp14">
+<w:numbering xmlns:wpc="http://schemas.microsoft.com/office/word/2010/wordprocessingCanvas" xmlns:cx="http://schemas.microsoft.com/office/drawing/2014/chartex" xmlns:cx1="http://schemas.microsoft.com/office/drawing/2015/9/8/chartex" xmlns:cx2="http://schemas.microsoft.com/office/drawing/2015/10/21/chartex" xmlns:cx3="http://schemas.microsoft.com/office/drawing/2016/5/9/chartex" xmlns:cx4="http://schemas.microsoft.com/office/drawing/2016/5/10/chartex" xmlns:cx5="http://schemas.microsoft.com/office/drawing/2016/5/11/chartex" xmlns:cx6="http://schemas.microsoft.com/office/drawing/2016/5/12/chartex" xmlns:cx7="http://schemas.microsoft.com/office/drawing/2016/5/13/chartex" xmlns:cx8="http://schemas.microsoft.com/office/drawing/2016/5/14/chartex" xmlns:mc="http://schemas.openxmlformats.org/markup-compatibility/2006" xmlns:aink="http://schemas.microsoft.com/office/drawing/2016/ink" xmlns:am3d="http://schemas.microsoft.com/office/drawing/2017/model3d" xmlns:o="urn:schemas-microsoft-com:office:office" xmlns:r="http://schemas.openxmlformats.org/officeDocument/2006/relationships" xmlns:m="http://schemas.openxmlformats.org/officeDocument/2006/math" xmlns:v="urn:schemas-microsoft-com:vml" xmlns:wp14="http://schemas.microsoft.com/office/word/2010/wordprocessingDrawing" xmlns:wp="http://schemas.openxmlformats.org/drawingml/2006/wordprocessingDrawing" xmlns:w10="urn:schemas-microsoft-com:office:word" xmlns:w="http://schemas.openxmlformats.org/wordprocessingml/2006/main" xmlns:w14="http://schemas.microsoft.com/office/word/2010/wordml" xmlns:w15="http://schemas.microsoft.com/office/word/2012/wordml" xmlns:w16cex="http://schemas.microsoft.com/office/word/2018/wordml/cex" xmlns:w16cid="http://schemas.microsoft.com/office/word/2016/wordml/cid" xmlns:w16="http://schemas.microsoft.com/office/word/2018/wordml" xmlns:w16se="http://schemas.microsoft.com/office/word/2015/wordml/symex" xmlns:wpg="http://schemas.microsoft.com/office/word/2010/wordprocessingGroup" xmlns:wpi="http://schemas.microsoft.com/office/word/2010/wordprocessingInk" xmlns:wne="http://schemas.microsoft.com/office/word/2006/wordml" xmlns:wps="http://schemas.microsoft.com/office/word/2010/wordprocessingShape" mc:Ignorable="w14 w15 w16se w16cid w16 w16cex wp14">
   <w:abstractNum w:abstractNumId="0" w15:restartNumberingAfterBreak="0">
     <w:nsid w:val="210A3854"/>
     <w:multiLevelType w:val="hybridMultilevel"/>
@@ -7022,7 +7034,7 @@
 </file>
 
 <file path=word/styles.xml><?xml version="1.0" encoding="utf-8"?>
-<w:styles xmlns:mc="http://schemas.openxmlformats.org/markup-compatibility/2006" xmlns:r="http://schemas.openxmlformats.org/officeDocument/2006/relationships" xmlns:w="http://schemas.openxmlformats.org/wordprocessingml/2006/main" xmlns:w14="http://schemas.microsoft.com/office/word/2010/wordml" xmlns:w15="http://schemas.microsoft.com/office/word/2012/wordml" xmlns:w16cid="http://schemas.microsoft.com/office/word/2016/wordml/cid" xmlns:w16se="http://schemas.microsoft.com/office/word/2015/wordml/symex" mc:Ignorable="w14 w15 w16se w16cid">
+<w:styles xmlns:mc="http://schemas.openxmlformats.org/markup-compatibility/2006" xmlns:r="http://schemas.openxmlformats.org/officeDocument/2006/relationships" xmlns:w="http://schemas.openxmlformats.org/wordprocessingml/2006/main" xmlns:w14="http://schemas.microsoft.com/office/word/2010/wordml" xmlns:w15="http://schemas.microsoft.com/office/word/2012/wordml" xmlns:w16cex="http://schemas.microsoft.com/office/word/2018/wordml/cex" xmlns:w16cid="http://schemas.microsoft.com/office/word/2016/wordml/cid" xmlns:w16="http://schemas.microsoft.com/office/word/2018/wordml" xmlns:w16se="http://schemas.microsoft.com/office/word/2015/wordml/symex" mc:Ignorable="w14 w15 w16se w16cid w16 w16cex">
   <w:docDefaults>
     <w:rPrDefault>
       <w:rPr>

</xml_diff>